<commit_message>
Have to go, half way through something
</commit_message>
<xml_diff>
--- a/Portfolio.docx
+++ b/Portfolio.docx
@@ -277,7 +277,29 @@
                 <w:szCs w:val="24"/>
                 <w:lang w:eastAsia="en-GB"/>
               </w:rPr>
-              <w:t>Bob is a university student who has just had his car taken in for repairs, which could take up to a week. He knows he will need a taxi to get to University so he wants to create an account and enter his details in preparation for next week. </w:t>
+              <w:t xml:space="preserve">Bob is a university student who has just had his car taken in for repairs, which could take up to a week. He knows he will need a taxi to get to </w:t>
+            </w:r>
+            <w:proofErr w:type="gramStart"/>
+            <w:r>
+              <w:rPr>
+                <w:rFonts w:ascii="Arial" w:eastAsia="Times New Roman" w:hAnsi="Arial" w:cs="Arial"/>
+                <w:color w:val="666666"/>
+                <w:sz w:val="24"/>
+                <w:szCs w:val="24"/>
+                <w:lang w:eastAsia="en-GB"/>
+              </w:rPr>
+              <w:t>University</w:t>
+            </w:r>
+            <w:proofErr w:type="gramEnd"/>
+            <w:r>
+              <w:rPr>
+                <w:rFonts w:ascii="Arial" w:eastAsia="Times New Roman" w:hAnsi="Arial" w:cs="Arial"/>
+                <w:color w:val="666666"/>
+                <w:sz w:val="24"/>
+                <w:szCs w:val="24"/>
+                <w:lang w:eastAsia="en-GB"/>
+              </w:rPr>
+              <w:t xml:space="preserve"> so he wants to create an account and enter his details in preparation for next week. </w:t>
             </w:r>
           </w:p>
         </w:tc>
@@ -713,7 +735,25 @@
                 <w:color w:val="000000"/>
                 <w:lang w:eastAsia="en-GB"/>
               </w:rPr>
-              <w:t>If all of the details are valid, verify that an account is created and Bob is taken to the email verification page.</w:t>
+              <w:t xml:space="preserve">If all of the details are valid, verify that an account is </w:t>
+            </w:r>
+            <w:proofErr w:type="gramStart"/>
+            <w:r>
+              <w:rPr>
+                <w:rFonts w:ascii="Arial" w:eastAsia="Times New Roman" w:hAnsi="Arial" w:cs="Arial"/>
+                <w:color w:val="000000"/>
+                <w:lang w:eastAsia="en-GB"/>
+              </w:rPr>
+              <w:t>created</w:t>
+            </w:r>
+            <w:proofErr w:type="gramEnd"/>
+            <w:r>
+              <w:rPr>
+                <w:rFonts w:ascii="Arial" w:eastAsia="Times New Roman" w:hAnsi="Arial" w:cs="Arial"/>
+                <w:color w:val="000000"/>
+                <w:lang w:eastAsia="en-GB"/>
+              </w:rPr>
+              <w:t xml:space="preserve"> and Bob is taken to the email verification page.</w:t>
             </w:r>
           </w:p>
           <w:p>
@@ -833,7 +873,25 @@
                 <w:color w:val="000000"/>
                 <w:lang w:eastAsia="en-GB"/>
               </w:rPr>
-              <w:t>If a field is left empty, verify that an error message appears and Bob has to re-enter his details.</w:t>
+              <w:t xml:space="preserve">If a field is left empty, verify that an error message </w:t>
+            </w:r>
+            <w:proofErr w:type="gramStart"/>
+            <w:r>
+              <w:rPr>
+                <w:rFonts w:ascii="Arial" w:eastAsia="Times New Roman" w:hAnsi="Arial" w:cs="Arial"/>
+                <w:color w:val="000000"/>
+                <w:lang w:eastAsia="en-GB"/>
+              </w:rPr>
+              <w:t>appears</w:t>
+            </w:r>
+            <w:proofErr w:type="gramEnd"/>
+            <w:r>
+              <w:rPr>
+                <w:rFonts w:ascii="Arial" w:eastAsia="Times New Roman" w:hAnsi="Arial" w:cs="Arial"/>
+                <w:color w:val="000000"/>
+                <w:lang w:eastAsia="en-GB"/>
+              </w:rPr>
+              <w:t xml:space="preserve"> and Bob has to re-enter his details.</w:t>
             </w:r>
           </w:p>
           <w:p>
@@ -1386,7 +1444,15 @@
           <w:rFonts w:ascii="Arial" w:hAnsi="Arial" w:cs="Arial"/>
           <w:color w:val="000000"/>
         </w:rPr>
-        <w:t>The third layer will set up a ride, which is the main functionality of our application. The fourth will manage the ride that has been set up in the previous layer. We will use some basic services such as a map API for our map services.</w:t>
+        <w:t xml:space="preserve">The third </w:t>
+      </w:r>
+      <w:r>
+        <w:rPr>
+          <w:rFonts w:ascii="Arial" w:hAnsi="Arial" w:cs="Arial"/>
+          <w:color w:val="000000"/>
+        </w:rPr>
+        <w:lastRenderedPageBreak/>
+        <w:t>layer will set up a ride, which is the main functionality of our application. The fourth will manage the ride that has been set up in the previous layer. We will use some basic services such as a map API for our map services.</w:t>
       </w:r>
     </w:p>
     <w:p>
@@ -2068,13 +2134,23 @@
                 <w:lang w:eastAsia="en-GB"/>
               </w:rPr>
             </w:pPr>
+            <w:proofErr w:type="gramStart"/>
             <w:r>
               <w:rPr>
                 <w:rFonts w:ascii="Arial" w:eastAsia="Times New Roman" w:hAnsi="Arial" w:cs="Arial"/>
                 <w:color w:val="000000"/>
                 <w:lang w:eastAsia="en-GB"/>
               </w:rPr>
-              <w:t>All of our team are very well-versed in web development, meaning that we already had the skills available to make a website that works on both phone and desktop. In addition, development of a website goes hand in hand with the API and backend as we can work on these in the same development environment, working with node js and express.</w:t>
+              <w:t>All of</w:t>
+            </w:r>
+            <w:proofErr w:type="gramEnd"/>
+            <w:r>
+              <w:rPr>
+                <w:rFonts w:ascii="Arial" w:eastAsia="Times New Roman" w:hAnsi="Arial" w:cs="Arial"/>
+                <w:color w:val="000000"/>
+                <w:lang w:eastAsia="en-GB"/>
+              </w:rPr>
+              <w:t xml:space="preserve"> our team are very well-versed in web development, meaning that we already had the skills available to make a website that works on both phone and desktop. In addition, development of a website goes hand in hand with the API and backend as we can work on these in the same development environment, working with node js and express.</w:t>
             </w:r>
           </w:p>
         </w:tc>
@@ -2187,16 +2263,7 @@
                 <w:color w:val="000000"/>
                 <w:lang w:eastAsia="en-GB"/>
               </w:rPr>
-              <w:t xml:space="preserve">As we are a small company, we do not have the resources to set up and manage our own servers, so we will be using the cloud to store our services. We are using Amazon web service to store the database, as this is where our user data will be stored, so a </w:t>
-            </w:r>
-            <w:r>
-              <w:rPr>
-                <w:rFonts w:ascii="Arial" w:eastAsia="Times New Roman" w:hAnsi="Arial" w:cs="Arial"/>
-                <w:color w:val="000000"/>
-                <w:lang w:eastAsia="en-GB"/>
-              </w:rPr>
-              <w:lastRenderedPageBreak/>
-              <w:t xml:space="preserve">secure, reliable service is required. The frontend will be hosted on </w:t>
+              <w:t xml:space="preserve">As we are a small company, we do not have the resources to set up and manage our own servers, so we will be using the cloud to store our services. We are using Amazon web service to store the database, as this is where our user data will be stored, so a secure, reliable service is required. The frontend will be hosted on </w:t>
             </w:r>
             <w:r>
               <w:rPr>
@@ -2621,7 +2688,25 @@
           <w:color w:val="000000"/>
           <w:lang w:eastAsia="en-GB"/>
         </w:rPr>
-        <w:t>The cost of setting up a server ourselves is too high</w:t>
+        <w:t xml:space="preserve">The cost of setting up a server </w:t>
+      </w:r>
+      <w:proofErr w:type="gramStart"/>
+      <w:r>
+        <w:rPr>
+          <w:rFonts w:ascii="Arial" w:eastAsia="Times New Roman" w:hAnsi="Arial" w:cs="Arial"/>
+          <w:color w:val="000000"/>
+          <w:lang w:eastAsia="en-GB"/>
+        </w:rPr>
+        <w:t>ourselves</w:t>
+      </w:r>
+      <w:proofErr w:type="gramEnd"/>
+      <w:r>
+        <w:rPr>
+          <w:rFonts w:ascii="Arial" w:eastAsia="Times New Roman" w:hAnsi="Arial" w:cs="Arial"/>
+          <w:color w:val="000000"/>
+          <w:lang w:eastAsia="en-GB"/>
+        </w:rPr>
+        <w:t xml:space="preserve"> is too high</w:t>
       </w:r>
     </w:p>
     <w:p>
@@ -2890,6 +2975,7 @@
         <w:pStyle w:val="Heading3"/>
       </w:pPr>
       <w:r>
+        <w:lastRenderedPageBreak/>
         <w:t xml:space="preserve">Testing </w:t>
       </w:r>
     </w:p>
@@ -3332,17 +3418,7 @@
                 <w:sz w:val="22"/>
                 <w:szCs w:val="22"/>
               </w:rPr>
-              <w:t xml:space="preserve">If a field is left empty during </w:t>
-            </w:r>
-            <w:r>
-              <w:rPr>
-                <w:rFonts w:ascii="Arial" w:hAnsi="Arial" w:cs="Arial"/>
-                <w:color w:val="000000"/>
-                <w:sz w:val="22"/>
-                <w:szCs w:val="22"/>
-              </w:rPr>
-              <w:lastRenderedPageBreak/>
-              <w:t>account creation.</w:t>
+              <w:t>If a field is left empty during account creation.</w:t>
             </w:r>
           </w:p>
         </w:tc>
@@ -3375,7 +3451,6 @@
                 <w:sz w:val="22"/>
                 <w:szCs w:val="22"/>
               </w:rPr>
-              <w:lastRenderedPageBreak/>
               <w:t>Empty password field.</w:t>
             </w:r>
           </w:p>
@@ -3409,17 +3484,7 @@
                 <w:sz w:val="22"/>
                 <w:szCs w:val="22"/>
               </w:rPr>
-              <w:t xml:space="preserve">User account is not created until all </w:t>
-            </w:r>
-            <w:r>
-              <w:rPr>
-                <w:rFonts w:ascii="Arial" w:hAnsi="Arial" w:cs="Arial"/>
-                <w:color w:val="000000"/>
-                <w:sz w:val="22"/>
-                <w:szCs w:val="22"/>
-              </w:rPr>
-              <w:lastRenderedPageBreak/>
-              <w:t>account details have been entered.</w:t>
+              <w:t>User account is not created until all account details have been entered.</w:t>
             </w:r>
           </w:p>
         </w:tc>
@@ -3492,6 +3557,7 @@
                 <w:sz w:val="22"/>
                 <w:szCs w:val="22"/>
               </w:rPr>
+              <w:lastRenderedPageBreak/>
               <w:t>If an invalid email address is entered during account creation.</w:t>
             </w:r>
           </w:p>
@@ -3801,7 +3867,27 @@
                 <w:sz w:val="22"/>
                 <w:szCs w:val="22"/>
               </w:rPr>
-              <w:t>If all of the details are valid when creating an account.</w:t>
+              <w:t xml:space="preserve">If </w:t>
+            </w:r>
+            <w:proofErr w:type="gramStart"/>
+            <w:r>
+              <w:rPr>
+                <w:rFonts w:ascii="Arial" w:hAnsi="Arial" w:cs="Arial"/>
+                <w:color w:val="000000"/>
+                <w:sz w:val="22"/>
+                <w:szCs w:val="22"/>
+              </w:rPr>
+              <w:t>all of</w:t>
+            </w:r>
+            <w:proofErr w:type="gramEnd"/>
+            <w:r>
+              <w:rPr>
+                <w:rFonts w:ascii="Arial" w:hAnsi="Arial" w:cs="Arial"/>
+                <w:color w:val="000000"/>
+                <w:sz w:val="22"/>
+                <w:szCs w:val="22"/>
+              </w:rPr>
+              <w:t xml:space="preserve"> the details are valid when creating an account.</w:t>
             </w:r>
           </w:p>
         </w:tc>
@@ -3930,7 +4016,27 @@
                 <w:sz w:val="22"/>
                 <w:szCs w:val="22"/>
               </w:rPr>
-              <w:t>User account is created and the user is taken to the home page/dashboard.</w:t>
+              <w:t xml:space="preserve">User account is </w:t>
+            </w:r>
+            <w:proofErr w:type="gramStart"/>
+            <w:r>
+              <w:rPr>
+                <w:rFonts w:ascii="Arial" w:hAnsi="Arial" w:cs="Arial"/>
+                <w:color w:val="000000"/>
+                <w:sz w:val="22"/>
+                <w:szCs w:val="22"/>
+              </w:rPr>
+              <w:t>created</w:t>
+            </w:r>
+            <w:proofErr w:type="gramEnd"/>
+            <w:r>
+              <w:rPr>
+                <w:rFonts w:ascii="Arial" w:hAnsi="Arial" w:cs="Arial"/>
+                <w:color w:val="000000"/>
+                <w:sz w:val="22"/>
+                <w:szCs w:val="22"/>
+              </w:rPr>
+              <w:t xml:space="preserve"> and the user is taken to the home page/dashboard.</w:t>
             </w:r>
           </w:p>
         </w:tc>
@@ -4069,7 +4175,27 @@
                 <w:sz w:val="22"/>
                 <w:szCs w:val="22"/>
               </w:rPr>
-              <w:t>An error message is output and the user has to re-enter their details.</w:t>
+              <w:t xml:space="preserve">An error message is </w:t>
+            </w:r>
+            <w:proofErr w:type="gramStart"/>
+            <w:r>
+              <w:rPr>
+                <w:rFonts w:ascii="Arial" w:hAnsi="Arial" w:cs="Arial"/>
+                <w:color w:val="000000"/>
+                <w:sz w:val="22"/>
+                <w:szCs w:val="22"/>
+              </w:rPr>
+              <w:t>output</w:t>
+            </w:r>
+            <w:proofErr w:type="gramEnd"/>
+            <w:r>
+              <w:rPr>
+                <w:rFonts w:ascii="Arial" w:hAnsi="Arial" w:cs="Arial"/>
+                <w:color w:val="000000"/>
+                <w:sz w:val="22"/>
+                <w:szCs w:val="22"/>
+              </w:rPr>
+              <w:t xml:space="preserve"> and the user has to re-enter their details.</w:t>
             </w:r>
           </w:p>
         </w:tc>
@@ -4457,7 +4583,27 @@
                 <w:sz w:val="22"/>
                 <w:szCs w:val="22"/>
               </w:rPr>
-              <w:t>Card details are stored and the user is taken to a confirmation page or given a notification of success.</w:t>
+              <w:t xml:space="preserve">Card details are </w:t>
+            </w:r>
+            <w:proofErr w:type="gramStart"/>
+            <w:r>
+              <w:rPr>
+                <w:rFonts w:ascii="Arial" w:hAnsi="Arial" w:cs="Arial"/>
+                <w:color w:val="000000"/>
+                <w:sz w:val="22"/>
+                <w:szCs w:val="22"/>
+              </w:rPr>
+              <w:t>stored</w:t>
+            </w:r>
+            <w:proofErr w:type="gramEnd"/>
+            <w:r>
+              <w:rPr>
+                <w:rFonts w:ascii="Arial" w:hAnsi="Arial" w:cs="Arial"/>
+                <w:color w:val="000000"/>
+                <w:sz w:val="22"/>
+                <w:szCs w:val="22"/>
+              </w:rPr>
+              <w:t xml:space="preserve"> and the user is taken to a confirmation page or given a notification of success.</w:t>
             </w:r>
           </w:p>
         </w:tc>
@@ -4530,7 +4676,6 @@
                 <w:sz w:val="22"/>
                 <w:szCs w:val="22"/>
               </w:rPr>
-              <w:lastRenderedPageBreak/>
               <w:t>In the case of a user attempting to book a taxi with no card details stored.</w:t>
             </w:r>
           </w:p>
@@ -4647,6 +4792,7 @@
         <w:pStyle w:val="Heading3"/>
       </w:pPr>
       <w:r>
+        <w:lastRenderedPageBreak/>
         <w:t>How formative feedback was used to improve our system</w:t>
       </w:r>
     </w:p>
@@ -4760,10 +4906,7 @@
         <w:pStyle w:val="Subtitle"/>
       </w:pPr>
       <w:r>
-        <w:t xml:space="preserve">Sprint </w:t>
-      </w:r>
-      <w:r>
-        <w:t>2</w:t>
+        <w:t>Sprint 2</w:t>
       </w:r>
     </w:p>
     <w:p>
@@ -4850,10 +4993,7 @@
         <w:pStyle w:val="Subtitle"/>
       </w:pPr>
       <w:r>
-        <w:t xml:space="preserve">Sprint </w:t>
-      </w:r>
-      <w:r>
-        <w:t>3</w:t>
+        <w:t>Sprint 3</w:t>
       </w:r>
     </w:p>
     <w:p>
@@ -4867,7 +5007,13 @@
         <w:t xml:space="preserve">These were chosen to be added last as we wanted to have a strong base of a system before </w:t>
       </w:r>
       <w:r>
-        <w:t>adding in the more technical features, as the taxi booking and map functionality were the most difficult to implement.</w:t>
+        <w:t xml:space="preserve">adding in the more technical features, as the taxi </w:t>
+      </w:r>
+      <w:r>
+        <w:t>booking,</w:t>
+      </w:r>
+      <w:r>
+        <w:t xml:space="preserve"> and map functionality were the most difficult to implement.</w:t>
       </w:r>
     </w:p>
     <w:tbl>
@@ -5476,7 +5622,6 @@
                 <w:sz w:val="21"/>
                 <w:szCs w:val="21"/>
               </w:rPr>
-              <w:lastRenderedPageBreak/>
               <w:t>2</w:t>
             </w:r>
           </w:p>

</xml_diff>